<commit_message>
cg was added doc
</commit_message>
<xml_diff>
--- a/aa/lab07/Отчет #7 Гарасев ИУ7-52Б.docx
+++ b/aa/lab07/Отчет #7 Гарасев ИУ7-52Б.docx
@@ -578,7 +578,7 @@
                 </mc:Choice>
                 <mc:Fallback>
                   <w:pict>
-                    <v:shapetype w14:anchorId="1BB1ACD3" id="_x0000_t32" coordsize="21600,21600" o:spt="32" o:oned="t" path="m,l21600,21600e" filled="f">
+                    <v:shapetype w14:anchorId="34DE455A" id="_x0000_t32" coordsize="21600,21600" o:spt="32" o:oned="t" path="m,l21600,21600e" filled="f">
                       <v:path arrowok="t" fillok="f" o:connecttype="none"/>
                       <o:lock v:ext="edit" shapetype="t"/>
                     </v:shapetype>
@@ -3262,7 +3262,15 @@
     </w:p>
     <w:p>
       <w:r>
-        <w:t>В качестве языка программирования был выбран python, т.к. данный язык программирования имеет большое количество полезных библиотек для различных необходимостей, а также язык предоставляет средства для быстрого прототипирования и динамической семантики. Для замера процессорного времени была использована функция process_time(), стандартной библиотеки python – time [2].</w:t>
+        <w:t>В качестве языка программирования был выбран python, т.к. данный язык программирования имеет большое количество полезных библиотек для различных необходимостей, а также язык предоставляет средства для быстрого прототипирования и динамической семантики. Для замера процессорного времени была использована функция process_</w:t>
+      </w:r>
+      <w:proofErr w:type="gramStart"/>
+      <w:r>
+        <w:t>time(</w:t>
+      </w:r>
+      <w:proofErr w:type="gramEnd"/>
+      <w:r>
+        <w:t>), стандартной библиотеки python – time [2].</w:t>
       </w:r>
     </w:p>
     <w:p>
@@ -3314,6 +3322,7 @@
         </w:rPr>
         <w:t xml:space="preserve">def </w:t>
       </w:r>
+      <w:proofErr w:type="gramStart"/>
       <w:r>
         <w:rPr>
           <w:color w:val="795DA3"/>
@@ -3328,6 +3337,7 @@
         </w:rPr>
         <w:t>(</w:t>
       </w:r>
+      <w:proofErr w:type="gramEnd"/>
       <w:r>
         <w:rPr>
           <w:color w:val="94558D"/>
@@ -4743,6 +4753,7 @@
         </w:rPr>
         <w:t xml:space="preserve">def </w:t>
       </w:r>
+      <w:proofErr w:type="gramStart"/>
       <w:r>
         <w:rPr>
           <w:color w:val="795DA3"/>
@@ -4757,6 +4768,7 @@
         </w:rPr>
         <w:t>(</w:t>
       </w:r>
+      <w:proofErr w:type="gramEnd"/>
       <w:r>
         <w:rPr>
           <w:color w:val="94558D"/>
@@ -5060,41 +5072,48 @@
         <w:shd w:val="clear" w:color="auto" w:fill="FFFFFF"/>
         <w:rPr>
           <w:color w:val="333333"/>
+          <w:lang w:val="en-US"/>
         </w:rPr>
       </w:pPr>
       <w:r>
         <w:rPr>
           <w:color w:val="333333"/>
+          <w:lang w:val="en-US"/>
         </w:rPr>
         <w:t xml:space="preserve">s </w:t>
       </w:r>
       <w:r>
         <w:rPr>
           <w:color w:val="A71D5D"/>
+          <w:lang w:val="en-US"/>
         </w:rPr>
         <w:t xml:space="preserve">= </w:t>
       </w:r>
       <w:r>
         <w:rPr>
           <w:color w:val="0086B3"/>
+          <w:lang w:val="en-US"/>
         </w:rPr>
         <w:t>Searcher</w:t>
       </w:r>
       <w:r>
         <w:rPr>
           <w:color w:val="63A35C"/>
+          <w:lang w:val="en-US"/>
         </w:rPr>
         <w:t>(</w:t>
       </w:r>
       <w:r>
         <w:rPr>
           <w:color w:val="333333"/>
+          <w:lang w:val="en-US"/>
         </w:rPr>
         <w:t>cnt</w:t>
       </w:r>
       <w:r>
         <w:rPr>
           <w:color w:val="63A35C"/>
+          <w:lang w:val="en-US"/>
         </w:rPr>
         <w:t>)</w:t>
       </w:r>
@@ -5127,14 +5146,30 @@
           <w:color w:val="0086B3"/>
           <w:lang w:val="en-US"/>
         </w:rPr>
-        <w:t>process_time</w:t>
-      </w:r>
-      <w:r>
-        <w:rPr>
-          <w:color w:val="63A35C"/>
-          <w:lang w:val="en-US"/>
-        </w:rPr>
-        <w:t>()</w:t>
+        <w:t>process_</w:t>
+      </w:r>
+      <w:proofErr w:type="gramStart"/>
+      <w:r>
+        <w:rPr>
+          <w:color w:val="0086B3"/>
+          <w:lang w:val="en-US"/>
+        </w:rPr>
+        <w:t>time</w:t>
+      </w:r>
+      <w:r>
+        <w:rPr>
+          <w:color w:val="63A35C"/>
+          <w:lang w:val="en-US"/>
+        </w:rPr>
+        <w:t>(</w:t>
+      </w:r>
+      <w:proofErr w:type="gramEnd"/>
+      <w:r>
+        <w:rPr>
+          <w:color w:val="63A35C"/>
+          <w:lang w:val="en-US"/>
+        </w:rPr>
+        <w:t>)</w:t>
       </w:r>
       <w:r>
         <w:rPr>
@@ -5496,6 +5531,7 @@
         </w:rPr>
         <w:br/>
       </w:r>
+      <w:proofErr w:type="gramStart"/>
       <w:r>
         <w:rPr>
           <w:color w:val="000080"/>
@@ -5510,6 +5546,7 @@
         </w:rPr>
         <w:t>(</w:t>
       </w:r>
+      <w:proofErr w:type="gramEnd"/>
       <w:r>
         <w:rPr>
           <w:b/>
@@ -7326,7 +7363,7 @@
   <w:style w:type="paragraph" w:default="1" w:styleId="a">
     <w:name w:val="Normal"/>
     <w:qFormat/>
-    <w:rsid w:val="004408F1"/>
+    <w:rsid w:val="004A0D58"/>
     <w:pPr>
       <w:spacing w:after="0" w:line="360" w:lineRule="auto"/>
       <w:ind w:firstLine="709"/>

</xml_diff>